<commit_message>
add er diagram to report
</commit_message>
<xml_diff>
--- a/documents/report.docx
+++ b/documents/report.docx
@@ -1430,6 +1430,14 @@
         </w:rPr>
         <w:t>We anticipate completing the development of the app within a two-month timeframe. The first six weeks will focus on building core functionality, ensuring all planned features like user profiles, watchlists, comments, and statistics are implemented and fully operational. The final two weeks will be dedicated to polishing the application—this includes refining the user interface, fixing any bugs, improving performance, and enhancing the overall user experience to ensure a smooth and professional product launch.</w:t>
       </w:r>
+      <w:r>
+        <w:rPr>
+          <w:rFonts w:ascii="Arial" w:hAnsi="Arial" w:cs="Arial"/>
+          <w:sz w:val="24"/>
+          <w:szCs w:val="24"/>
+        </w:rPr>
+        <w:t xml:space="preserve"> </w:t>
+      </w:r>
     </w:p>
     <w:p>
       <w:pPr>
@@ -1445,14 +1453,325 @@
         <w:rPr>
           <w:noProof/>
         </w:rPr>
+        <mc:AlternateContent>
+          <mc:Choice Requires="wps">
+            <w:drawing>
+              <wp:anchor distT="0" distB="0" distL="114300" distR="114300" simplePos="0" relativeHeight="251661312" behindDoc="0" locked="0" layoutInCell="1" allowOverlap="1" wp14:anchorId="4BCABEE0" wp14:editId="6B6BDBE7">
+                <wp:simplePos x="0" y="0"/>
+                <wp:positionH relativeFrom="column">
+                  <wp:posOffset>0</wp:posOffset>
+                </wp:positionH>
+                <wp:positionV relativeFrom="paragraph">
+                  <wp:posOffset>3830955</wp:posOffset>
+                </wp:positionV>
+                <wp:extent cx="5760720" cy="635"/>
+                <wp:effectExtent l="0" t="0" r="0" b="0"/>
+                <wp:wrapSquare wrapText="bothSides"/>
+                <wp:docPr id="1292372193" name="Metin Kutusu 1"/>
+                <wp:cNvGraphicFramePr/>
+                <a:graphic xmlns:a="http://schemas.openxmlformats.org/drawingml/2006/main">
+                  <a:graphicData uri="http://schemas.microsoft.com/office/word/2010/wordprocessingShape">
+                    <wps:wsp>
+                      <wps:cNvSpPr txBox="1"/>
+                      <wps:spPr>
+                        <a:xfrm>
+                          <a:off x="0" y="0"/>
+                          <a:ext cx="5760720" cy="635"/>
+                        </a:xfrm>
+                        <a:prstGeom prst="rect">
+                          <a:avLst/>
+                        </a:prstGeom>
+                        <a:solidFill>
+                          <a:prstClr val="white"/>
+                        </a:solidFill>
+                        <a:ln>
+                          <a:noFill/>
+                        </a:ln>
+                      </wps:spPr>
+                      <wps:txbx>
+                        <w:txbxContent>
+                          <w:p>
+                            <w:pPr>
+                              <w:pStyle w:val="ResimYazs"/>
+                              <w:rPr>
+                                <w:rFonts w:ascii="Arial" w:hAnsi="Arial" w:cs="Arial"/>
+                                <w:sz w:val="24"/>
+                                <w:szCs w:val="24"/>
+                              </w:rPr>
+                            </w:pPr>
+                            <w:r>
+                              <w:t xml:space="preserve">Figure </w:t>
+                            </w:r>
+                            <w:fldSimple w:instr=" SEQ Figure \* ARABIC ">
+                              <w:r>
+                                <w:rPr>
+                                  <w:noProof/>
+                                </w:rPr>
+                                <w:t>1</w:t>
+                              </w:r>
+                            </w:fldSimple>
+                            <w:r>
+                              <w:t>: Database ER Diagram</w:t>
+                            </w:r>
+                          </w:p>
+                        </w:txbxContent>
+                      </wps:txbx>
+                      <wps:bodyPr rot="0" spcFirstLastPara="0" vertOverflow="overflow" horzOverflow="overflow" vert="horz" wrap="square" lIns="0" tIns="0" rIns="0" bIns="0" numCol="1" spcCol="0" rtlCol="0" fromWordArt="0" anchor="t" anchorCtr="0" forceAA="0" compatLnSpc="1">
+                        <a:prstTxWarp prst="textNoShape">
+                          <a:avLst/>
+                        </a:prstTxWarp>
+                        <a:spAutoFit/>
+                      </wps:bodyPr>
+                    </wps:wsp>
+                  </a:graphicData>
+                </a:graphic>
+              </wp:anchor>
+            </w:drawing>
+          </mc:Choice>
+          <mc:Fallback>
+            <w:pict>
+              <v:shapetype w14:anchorId="4BCABEE0" id="_x0000_t202" coordsize="21600,21600" o:spt="202" path="m,l,21600r21600,l21600,xe">
+                <v:stroke joinstyle="miter"/>
+                <v:path gradientshapeok="t" o:connecttype="rect"/>
+              </v:shapetype>
+              <v:shape id="Metin Kutusu 1" o:spid="_x0000_s1026" type="#_x0000_t202" style="position:absolute;left:0;text-align:left;margin-left:0;margin-top:301.65pt;width:453.6pt;height:.05pt;z-index:251661312;visibility:visible;mso-wrap-style:square;mso-wrap-distance-left:9pt;mso-wrap-distance-top:0;mso-wrap-distance-right:9pt;mso-wrap-distance-bottom:0;mso-position-horizontal:absolute;mso-position-horizontal-relative:text;mso-position-vertical:absolute;mso-position-vertical-relative:text;v-text-anchor:top" o:gfxdata="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" stroked="f">
+                <v:textbox style="mso-fit-shape-to-text:t" inset="0,0,0,0">
+                  <w:txbxContent>
+                    <w:p>
+                      <w:pPr>
+                        <w:pStyle w:val="ResimYazs"/>
+                        <w:rPr>
+                          <w:rFonts w:ascii="Arial" w:hAnsi="Arial" w:cs="Arial"/>
+                          <w:sz w:val="24"/>
+                          <w:szCs w:val="24"/>
+                        </w:rPr>
+                      </w:pPr>
+                      <w:r>
+                        <w:t xml:space="preserve">Figure </w:t>
+                      </w:r>
+                      <w:fldSimple w:instr=" SEQ Figure \* ARABIC ">
+                        <w:r>
+                          <w:rPr>
+                            <w:noProof/>
+                          </w:rPr>
+                          <w:t>1</w:t>
+                        </w:r>
+                      </w:fldSimple>
+                      <w:r>
+                        <w:t>: Database ER Diagram</w:t>
+                      </w:r>
+                    </w:p>
+                  </w:txbxContent>
+                </v:textbox>
+                <w10:wrap type="square"/>
+              </v:shape>
+            </w:pict>
+          </mc:Fallback>
+        </mc:AlternateContent>
+      </w:r>
+      <w:r>
+        <w:rPr>
+          <w:rFonts w:ascii="Arial" w:hAnsi="Arial" w:cs="Arial"/>
+          <w:sz w:val="24"/>
+          <w:szCs w:val="24"/>
+        </w:rPr>
         <w:drawing>
-          <wp:anchor distT="0" distB="0" distL="114300" distR="114300" simplePos="0" relativeHeight="251658240" behindDoc="0" locked="0" layoutInCell="1" allowOverlap="1" wp14:anchorId="43E2427B" wp14:editId="3E328E6A">
+          <wp:anchor distT="0" distB="0" distL="114300" distR="114300" simplePos="0" relativeHeight="251659264" behindDoc="0" locked="0" layoutInCell="1" allowOverlap="1" wp14:anchorId="22FB4109" wp14:editId="0B50531E">
+            <wp:simplePos x="0" y="0"/>
+            <wp:positionH relativeFrom="margin">
+              <wp:align>center</wp:align>
+            </wp:positionH>
+            <wp:positionV relativeFrom="paragraph">
+              <wp:posOffset>307340</wp:posOffset>
+            </wp:positionV>
+            <wp:extent cx="5760720" cy="3466465"/>
+            <wp:effectExtent l="0" t="0" r="0" b="635"/>
+            <wp:wrapSquare wrapText="bothSides"/>
+            <wp:docPr id="525126959" name="Resim 1"/>
+            <wp:cNvGraphicFramePr>
+              <a:graphicFrameLocks xmlns:a="http://schemas.openxmlformats.org/drawingml/2006/main" noChangeAspect="1"/>
+            </wp:cNvGraphicFramePr>
+            <a:graphic xmlns:a="http://schemas.openxmlformats.org/drawingml/2006/main">
+              <a:graphicData uri="http://schemas.openxmlformats.org/drawingml/2006/picture">
+                <pic:pic xmlns:pic="http://schemas.openxmlformats.org/drawingml/2006/picture">
+                  <pic:nvPicPr>
+                    <pic:cNvPr id="525126959" name=""/>
+                    <pic:cNvPicPr/>
+                  </pic:nvPicPr>
+                  <pic:blipFill>
+                    <a:blip r:embed="rId8" cstate="print">
+                      <a:extLst>
+                        <a:ext uri="{28A0092B-C50C-407E-A947-70E740481C1C}">
+                          <a14:useLocalDpi xmlns:a14="http://schemas.microsoft.com/office/drawing/2010/main" val="0"/>
+                        </a:ext>
+                      </a:extLst>
+                    </a:blip>
+                    <a:stretch>
+                      <a:fillRect/>
+                    </a:stretch>
+                  </pic:blipFill>
+                  <pic:spPr>
+                    <a:xfrm>
+                      <a:off x="0" y="0"/>
+                      <a:ext cx="5760720" cy="3466465"/>
+                    </a:xfrm>
+                    <a:prstGeom prst="rect">
+                      <a:avLst/>
+                    </a:prstGeom>
+                  </pic:spPr>
+                </pic:pic>
+              </a:graphicData>
+            </a:graphic>
+          </wp:anchor>
+        </w:drawing>
+      </w:r>
+    </w:p>
+    <w:p>
+      <w:pPr>
+        <w:spacing w:line="276" w:lineRule="auto"/>
+        <w:ind w:firstLine="720"/>
+        <w:rPr>
+          <w:rFonts w:ascii="Arial" w:hAnsi="Arial" w:cs="Arial"/>
+          <w:sz w:val="24"/>
+          <w:szCs w:val="24"/>
+        </w:rPr>
+      </w:pPr>
+    </w:p>
+    <w:p>
+      <w:pPr>
+        <w:spacing w:line="276" w:lineRule="auto"/>
+        <w:ind w:firstLine="720"/>
+        <w:rPr>
+          <w:rFonts w:ascii="Arial" w:hAnsi="Arial" w:cs="Arial"/>
+          <w:sz w:val="24"/>
+          <w:szCs w:val="24"/>
+        </w:rPr>
+      </w:pPr>
+      <w:r>
+        <w:rPr>
+          <w:noProof/>
+        </w:rPr>
+        <w:lastRenderedPageBreak/>
+        <mc:AlternateContent>
+          <mc:Choice Requires="wps">
+            <w:drawing>
+              <wp:anchor distT="0" distB="0" distL="114300" distR="114300" simplePos="0" relativeHeight="251663360" behindDoc="0" locked="0" layoutInCell="1" allowOverlap="1" wp14:anchorId="1005ABC0" wp14:editId="5631A86B">
+                <wp:simplePos x="0" y="0"/>
+                <wp:positionH relativeFrom="column">
+                  <wp:posOffset>0</wp:posOffset>
+                </wp:positionH>
+                <wp:positionV relativeFrom="paragraph">
+                  <wp:posOffset>4191000</wp:posOffset>
+                </wp:positionV>
+                <wp:extent cx="5692775" cy="635"/>
+                <wp:effectExtent l="0" t="0" r="0" b="0"/>
+                <wp:wrapTopAndBottom/>
+                <wp:docPr id="2058059120" name="Metin Kutusu 1"/>
+                <wp:cNvGraphicFramePr/>
+                <a:graphic xmlns:a="http://schemas.openxmlformats.org/drawingml/2006/main">
+                  <a:graphicData uri="http://schemas.microsoft.com/office/word/2010/wordprocessingShape">
+                    <wps:wsp>
+                      <wps:cNvSpPr txBox="1"/>
+                      <wps:spPr>
+                        <a:xfrm>
+                          <a:off x="0" y="0"/>
+                          <a:ext cx="5692775" cy="635"/>
+                        </a:xfrm>
+                        <a:prstGeom prst="rect">
+                          <a:avLst/>
+                        </a:prstGeom>
+                        <a:solidFill>
+                          <a:prstClr val="white"/>
+                        </a:solidFill>
+                        <a:ln>
+                          <a:noFill/>
+                        </a:ln>
+                      </wps:spPr>
+                      <wps:txbx>
+                        <w:txbxContent>
+                          <w:p>
+                            <w:pPr>
+                              <w:pStyle w:val="ResimYazs"/>
+                              <w:rPr>
+                                <w:noProof/>
+                              </w:rPr>
+                            </w:pPr>
+                            <w:r>
+                              <w:t xml:space="preserve">Figure </w:t>
+                            </w:r>
+                            <w:fldSimple w:instr=" SEQ Figure \* ARABIC ">
+                              <w:r>
+                                <w:rPr>
+                                  <w:noProof/>
+                                </w:rPr>
+                                <w:t>2</w:t>
+                              </w:r>
+                            </w:fldSimple>
+                            <w:r>
+                              <w:t>: Sitemap</w:t>
+                            </w:r>
+                          </w:p>
+                        </w:txbxContent>
+                      </wps:txbx>
+                      <wps:bodyPr rot="0" spcFirstLastPara="0" vertOverflow="overflow" horzOverflow="overflow" vert="horz" wrap="square" lIns="0" tIns="0" rIns="0" bIns="0" numCol="1" spcCol="0" rtlCol="0" fromWordArt="0" anchor="t" anchorCtr="0" forceAA="0" compatLnSpc="1">
+                        <a:prstTxWarp prst="textNoShape">
+                          <a:avLst/>
+                        </a:prstTxWarp>
+                        <a:spAutoFit/>
+                      </wps:bodyPr>
+                    </wps:wsp>
+                  </a:graphicData>
+                </a:graphic>
+              </wp:anchor>
+            </w:drawing>
+          </mc:Choice>
+          <mc:Fallback>
+            <w:pict>
+              <v:shape w14:anchorId="1005ABC0" id="_x0000_s1027" type="#_x0000_t202" style="position:absolute;left:0;text-align:left;margin-left:0;margin-top:330pt;width:448.25pt;height:.05pt;z-index:251663360;visibility:visible;mso-wrap-style:square;mso-wrap-distance-left:9pt;mso-wrap-distance-top:0;mso-wrap-distance-right:9pt;mso-wrap-distance-bottom:0;mso-position-horizontal:absolute;mso-position-horizontal-relative:text;mso-position-vertical:absolute;mso-position-vertical-relative:text;v-text-anchor:top" o:gfxdata="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" stroked="f">
+                <v:textbox style="mso-fit-shape-to-text:t" inset="0,0,0,0">
+                  <w:txbxContent>
+                    <w:p>
+                      <w:pPr>
+                        <w:pStyle w:val="ResimYazs"/>
+                        <w:rPr>
+                          <w:noProof/>
+                        </w:rPr>
+                      </w:pPr>
+                      <w:r>
+                        <w:t xml:space="preserve">Figure </w:t>
+                      </w:r>
+                      <w:fldSimple w:instr=" SEQ Figure \* ARABIC ">
+                        <w:r>
+                          <w:rPr>
+                            <w:noProof/>
+                          </w:rPr>
+                          <w:t>2</w:t>
+                        </w:r>
+                      </w:fldSimple>
+                      <w:r>
+                        <w:t>: Sitemap</w:t>
+                      </w:r>
+                    </w:p>
+                  </w:txbxContent>
+                </v:textbox>
+                <w10:wrap type="topAndBottom"/>
+              </v:shape>
+            </w:pict>
+          </mc:Fallback>
+        </mc:AlternateContent>
+      </w:r>
+      <w:r>
+        <w:rPr>
+          <w:noProof/>
+        </w:rPr>
+        <w:drawing>
+          <wp:anchor distT="0" distB="0" distL="114300" distR="114300" simplePos="0" relativeHeight="251658240" behindDoc="0" locked="0" layoutInCell="1" allowOverlap="1" wp14:anchorId="43E2427B" wp14:editId="2C594875">
             <wp:simplePos x="0" y="0"/>
             <wp:positionH relativeFrom="margin">
               <wp:align>left</wp:align>
             </wp:positionH>
             <wp:positionV relativeFrom="paragraph">
-              <wp:posOffset>143510</wp:posOffset>
+              <wp:posOffset>0</wp:posOffset>
             </wp:positionV>
             <wp:extent cx="5692775" cy="4133850"/>
             <wp:effectExtent l="0" t="0" r="3175" b="0"/>
@@ -1471,7 +1790,7 @@
                     </pic:cNvPicPr>
                   </pic:nvPicPr>
                   <pic:blipFill>
-                    <a:blip r:embed="rId8">
+                    <a:blip r:embed="rId9">
                       <a:extLst>
                         <a:ext uri="{28A0092B-C50C-407E-A947-70E740481C1C}">
                           <a14:useLocalDpi xmlns:a14="http://schemas.microsoft.com/office/drawing/2010/main" val="0"/>
@@ -1611,7 +1930,6 @@
           <w:sz w:val="24"/>
           <w:szCs w:val="24"/>
         </w:rPr>
-        <w:lastRenderedPageBreak/>
         <w:t>MILESTONES AND TIMELINE</w:t>
       </w:r>
     </w:p>
@@ -1725,6 +2043,7 @@
           <w:sz w:val="24"/>
           <w:szCs w:val="24"/>
         </w:rPr>
+        <w:lastRenderedPageBreak/>
         <w:t>Week 2:</w:t>
       </w:r>
     </w:p>
@@ -2156,7 +2475,6 @@
           <w:sz w:val="24"/>
           <w:szCs w:val="24"/>
         </w:rPr>
-        <w:lastRenderedPageBreak/>
         <w:t xml:space="preserve">Week 7: </w:t>
       </w:r>
     </w:p>
@@ -2252,6 +2570,7 @@
           <w:sz w:val="24"/>
           <w:szCs w:val="24"/>
         </w:rPr>
+        <w:lastRenderedPageBreak/>
         <w:t>Fix any bugs identified during testing and user feedback.</w:t>
       </w:r>
     </w:p>
@@ -2310,7 +2629,7 @@
       </w:r>
     </w:p>
     <w:sectPr>
-      <w:footerReference w:type="default" r:id="rId9"/>
+      <w:footerReference w:type="default" r:id="rId10"/>
       <w:pgSz w:w="11906" w:h="16838"/>
       <w:pgMar w:top="1417" w:right="1417" w:bottom="1417" w:left="1417" w:header="708" w:footer="708" w:gutter="0"/>
       <w:pgNumType w:start="0"/>
@@ -6420,6 +6739,7 @@
   <w:style w:type="character" w:default="1" w:styleId="VarsaylanParagrafYazTipi">
     <w:name w:val="Default Paragraph Font"/>
     <w:uiPriority w:val="1"/>
+    <w:semiHidden/>
     <w:unhideWhenUsed/>
   </w:style>
   <w:style w:type="table" w:default="1" w:styleId="NormalTablo">

</xml_diff>